<commit_message>
chinh sua tai lieu docs, them file presentation
</commit_message>
<xml_diff>
--- a/Documents/week_05_LeDaiPhat_21032441_BaoCaoDeTai.docx
+++ b/Documents/week_05_LeDaiPhat_21032441_BaoCaoDeTai.docx
@@ -1097,9 +1097,9 @@
     </w:p>
     <w:bookmarkEnd w:id="0" w:displacedByCustomXml="next"/>
     <w:bookmarkStart w:id="2" w:name="_Toc173059222" w:displacedByCustomXml="next"/>
-    <w:bookmarkStart w:id="3" w:name="_Ref262310598" w:displacedByCustomXml="next"/>
+    <w:bookmarkStart w:id="3" w:name="_Toc185090384" w:displacedByCustomXml="next"/>
     <w:bookmarkStart w:id="4" w:name="_Ref262310605" w:displacedByCustomXml="next"/>
-    <w:bookmarkStart w:id="5" w:name="_Toc185090384" w:displacedByCustomXml="next"/>
+    <w:bookmarkStart w:id="5" w:name="_Ref262310598" w:displacedByCustomXml="next"/>
     <w:sdt>
       <w:sdtPr>
         <w:rPr>
@@ -11369,6 +11369,10 @@
     <w:p>
       <w:pPr>
         <w:pStyle w:val="Style2"/>
+        <w:numPr>
+          <w:ilvl w:val="0"/>
+          <w:numId w:val="0"/>
+        </w:numPr>
         <w:rPr>
           <w:rFonts w:cs="Arial"/>
           <w:kern w:val="32"/>
@@ -11457,7 +11461,7 @@
       </w:r>
       <w:proofErr w:type="spellStart"/>
       <w:r>
-        <w:t>phải</w:t>
+        <w:t>đã</w:t>
       </w:r>
       <w:proofErr w:type="spellEnd"/>
       <w:r>
@@ -11769,11 +11773,14 @@
       </w:r>
       <w:proofErr w:type="spellStart"/>
       <w:r>
-        <w:t>vài</w:t>
-      </w:r>
-      <w:proofErr w:type="spellEnd"/>
-      <w:r>
-        <w:t xml:space="preserve"> phi </w:t>
+        <w:t>số</w:t>
+      </w:r>
+      <w:proofErr w:type="spellEnd"/>
+      <w:r>
+        <w:t xml:space="preserve"> </w:t>
+      </w:r>
+      <w:r>
+        <w:t xml:space="preserve">phi </w:t>
       </w:r>
       <w:proofErr w:type="spellStart"/>
       <w:r>
@@ -11990,6 +11997,249 @@
       </w:r>
       <w:proofErr w:type="spellStart"/>
       <w:r>
+        <w:t>đăng</w:t>
+      </w:r>
+      <w:proofErr w:type="spellEnd"/>
+      <w:r>
+        <w:t xml:space="preserve"> </w:t>
+      </w:r>
+      <w:proofErr w:type="spellStart"/>
+      <w:r>
+        <w:t>nhập</w:t>
+      </w:r>
+      <w:proofErr w:type="spellEnd"/>
+      <w:r>
+        <w:t xml:space="preserve"> </w:t>
+      </w:r>
+      <w:proofErr w:type="spellStart"/>
+      <w:r>
+        <w:t>và</w:t>
+      </w:r>
+      <w:proofErr w:type="spellEnd"/>
+      <w:r>
+        <w:t xml:space="preserve"> </w:t>
+      </w:r>
+      <w:proofErr w:type="spellStart"/>
+      <w:r>
+        <w:t>phân</w:t>
+      </w:r>
+      <w:proofErr w:type="spellEnd"/>
+      <w:r>
+        <w:t xml:space="preserve"> </w:t>
+      </w:r>
+      <w:proofErr w:type="spellStart"/>
+      <w:r>
+        <w:t>quyền</w:t>
+      </w:r>
+      <w:proofErr w:type="spellEnd"/>
+      <w:r>
+        <w:t xml:space="preserve"> </w:t>
+      </w:r>
+      <w:proofErr w:type="spellStart"/>
+      <w:r>
+        <w:t>cho</w:t>
+      </w:r>
+      <w:proofErr w:type="spellEnd"/>
+      <w:r>
+        <w:t xml:space="preserve"> </w:t>
+      </w:r>
+      <w:proofErr w:type="spellStart"/>
+      <w:r>
+        <w:t>người</w:t>
+      </w:r>
+      <w:proofErr w:type="spellEnd"/>
+      <w:r>
+        <w:t xml:space="preserve"> </w:t>
+      </w:r>
+      <w:proofErr w:type="spellStart"/>
+      <w:r>
+        <w:t>dùng</w:t>
+      </w:r>
+      <w:proofErr w:type="spellEnd"/>
+      <w:r>
+        <w:t>,</w:t>
+      </w:r>
+      <w:r>
+        <w:t xml:space="preserve"> quản lý </w:t>
+      </w:r>
+      <w:proofErr w:type="spellStart"/>
+      <w:r>
+        <w:t>các</w:t>
+      </w:r>
+      <w:proofErr w:type="spellEnd"/>
+      <w:r>
+        <w:t xml:space="preserve"> </w:t>
+      </w:r>
+      <w:proofErr w:type="spellStart"/>
+      <w:r>
+        <w:t>kỹ</w:t>
+      </w:r>
+      <w:proofErr w:type="spellEnd"/>
+      <w:r>
+        <w:t xml:space="preserve"> </w:t>
+      </w:r>
+      <w:proofErr w:type="spellStart"/>
+      <w:r>
+        <w:t>năng</w:t>
+      </w:r>
+      <w:proofErr w:type="spellEnd"/>
+      <w:r>
+        <w:t xml:space="preserve"> (</w:t>
+      </w:r>
+      <w:proofErr w:type="spellStart"/>
+      <w:r>
+        <w:t>hiện</w:t>
+      </w:r>
+      <w:proofErr w:type="spellEnd"/>
+      <w:r>
+        <w:t xml:space="preserve"> </w:t>
+      </w:r>
+      <w:proofErr w:type="spellStart"/>
+      <w:r>
+        <w:t>tại</w:t>
+      </w:r>
+      <w:proofErr w:type="spellEnd"/>
+      <w:r>
+        <w:t xml:space="preserve"> </w:t>
+      </w:r>
+      <w:proofErr w:type="spellStart"/>
+      <w:r>
+        <w:t>chỉ</w:t>
+      </w:r>
+      <w:proofErr w:type="spellEnd"/>
+      <w:r>
+        <w:t xml:space="preserve"> </w:t>
+      </w:r>
+      <w:proofErr w:type="spellStart"/>
+      <w:r>
+        <w:t>có</w:t>
+      </w:r>
+      <w:proofErr w:type="spellEnd"/>
+      <w:r>
+        <w:t xml:space="preserve"> </w:t>
+      </w:r>
+      <w:proofErr w:type="spellStart"/>
+      <w:r>
+        <w:t>thể</w:t>
+      </w:r>
+      <w:proofErr w:type="spellEnd"/>
+      <w:r>
+        <w:t xml:space="preserve"> </w:t>
+      </w:r>
+      <w:proofErr w:type="spellStart"/>
+      <w:r>
+        <w:t>thêm</w:t>
+      </w:r>
+      <w:proofErr w:type="spellEnd"/>
+      <w:r>
+        <w:t xml:space="preserve"> </w:t>
+      </w:r>
+      <w:proofErr w:type="spellStart"/>
+      <w:r>
+        <w:t>kỹ</w:t>
+      </w:r>
+      <w:proofErr w:type="spellEnd"/>
+      <w:r>
+        <w:t xml:space="preserve"> </w:t>
+      </w:r>
+      <w:proofErr w:type="spellStart"/>
+      <w:r>
+        <w:t>năng</w:t>
+      </w:r>
+      <w:proofErr w:type="spellEnd"/>
+      <w:r>
+        <w:t xml:space="preserve"> </w:t>
+      </w:r>
+      <w:proofErr w:type="spellStart"/>
+      <w:r>
+        <w:t>cho</w:t>
+      </w:r>
+      <w:proofErr w:type="spellEnd"/>
+      <w:r>
+        <w:t xml:space="preserve"> </w:t>
+      </w:r>
+      <w:proofErr w:type="spellStart"/>
+      <w:r>
+        <w:t>công</w:t>
+      </w:r>
+      <w:proofErr w:type="spellEnd"/>
+      <w:r>
+        <w:t xml:space="preserve"> </w:t>
+      </w:r>
+      <w:proofErr w:type="spellStart"/>
+      <w:r>
+        <w:t>việc</w:t>
+      </w:r>
+      <w:proofErr w:type="spellEnd"/>
+      <w:r>
+        <w:t xml:space="preserve">, </w:t>
+      </w:r>
+      <w:proofErr w:type="spellStart"/>
+      <w:r>
+        <w:t>ứng</w:t>
+      </w:r>
+      <w:proofErr w:type="spellEnd"/>
+      <w:r>
+        <w:t xml:space="preserve"> </w:t>
+      </w:r>
+      <w:proofErr w:type="spellStart"/>
+      <w:r>
+        <w:t>viên</w:t>
+      </w:r>
+      <w:proofErr w:type="spellEnd"/>
+      <w:r>
+        <w:t xml:space="preserve"> </w:t>
+      </w:r>
+      <w:proofErr w:type="spellStart"/>
+      <w:r>
+        <w:t>dựa</w:t>
+      </w:r>
+      <w:proofErr w:type="spellEnd"/>
+      <w:r>
+        <w:t xml:space="preserve"> </w:t>
+      </w:r>
+      <w:proofErr w:type="spellStart"/>
+      <w:r>
+        <w:t>vào</w:t>
+      </w:r>
+      <w:proofErr w:type="spellEnd"/>
+      <w:r>
+        <w:t xml:space="preserve"> </w:t>
+      </w:r>
+      <w:proofErr w:type="spellStart"/>
+      <w:r>
+        <w:t>danh</w:t>
+      </w:r>
+      <w:proofErr w:type="spellEnd"/>
+      <w:r>
+        <w:t xml:space="preserve"> </w:t>
+      </w:r>
+      <w:proofErr w:type="spellStart"/>
+      <w:r>
+        <w:t>sách</w:t>
+      </w:r>
+      <w:proofErr w:type="spellEnd"/>
+      <w:r>
+        <w:t xml:space="preserve"> </w:t>
+      </w:r>
+      <w:proofErr w:type="spellStart"/>
+      <w:r>
+        <w:t>cho</w:t>
+      </w:r>
+      <w:proofErr w:type="spellEnd"/>
+      <w:r>
+        <w:t xml:space="preserve"> </w:t>
+      </w:r>
+      <w:proofErr w:type="spellStart"/>
+      <w:r>
+        <w:t>trước</w:t>
+      </w:r>
+      <w:proofErr w:type="spellEnd"/>
+      <w:r>
+        <w:t xml:space="preserve">), </w:t>
+      </w:r>
+      <w:proofErr w:type="spellStart"/>
+      <w:r>
         <w:t>quản</w:t>
       </w:r>
       <w:proofErr w:type="spellEnd"/>
@@ -12002,115 +12252,27 @@
       </w:r>
       <w:proofErr w:type="spellEnd"/>
       <w:r>
-        <w:t xml:space="preserve"> </w:t>
-      </w:r>
-      <w:proofErr w:type="spellStart"/>
-      <w:r>
-        <w:t>các</w:t>
-      </w:r>
-      <w:proofErr w:type="spellEnd"/>
-      <w:r>
-        <w:t xml:space="preserve"> </w:t>
-      </w:r>
-      <w:proofErr w:type="spellStart"/>
-      <w:r>
-        <w:t>kỹ</w:t>
-      </w:r>
-      <w:proofErr w:type="spellEnd"/>
-      <w:r>
-        <w:t xml:space="preserve"> </w:t>
-      </w:r>
-      <w:proofErr w:type="spellStart"/>
-      <w:r>
-        <w:t>năng</w:t>
-      </w:r>
-      <w:proofErr w:type="spellEnd"/>
-      <w:r>
-        <w:t xml:space="preserve"> (</w:t>
-      </w:r>
-      <w:proofErr w:type="spellStart"/>
-      <w:r>
-        <w:t>hiện</w:t>
-      </w:r>
-      <w:proofErr w:type="spellEnd"/>
-      <w:r>
-        <w:t xml:space="preserve"> </w:t>
-      </w:r>
-      <w:proofErr w:type="spellStart"/>
-      <w:r>
-        <w:t>tại</w:t>
-      </w:r>
-      <w:proofErr w:type="spellEnd"/>
-      <w:r>
-        <w:t xml:space="preserve"> </w:t>
-      </w:r>
-      <w:proofErr w:type="spellStart"/>
-      <w:r>
-        <w:t>chỉ</w:t>
-      </w:r>
-      <w:proofErr w:type="spellEnd"/>
-      <w:r>
-        <w:t xml:space="preserve"> </w:t>
-      </w:r>
-      <w:proofErr w:type="spellStart"/>
-      <w:r>
-        <w:t>có</w:t>
-      </w:r>
-      <w:proofErr w:type="spellEnd"/>
-      <w:r>
-        <w:t xml:space="preserve"> </w:t>
-      </w:r>
-      <w:proofErr w:type="spellStart"/>
-      <w:r>
-        <w:t>thể</w:t>
-      </w:r>
-      <w:proofErr w:type="spellEnd"/>
-      <w:r>
-        <w:t xml:space="preserve"> </w:t>
-      </w:r>
-      <w:proofErr w:type="spellStart"/>
-      <w:r>
-        <w:t>thêm</w:t>
-      </w:r>
-      <w:proofErr w:type="spellEnd"/>
-      <w:r>
-        <w:t xml:space="preserve"> </w:t>
-      </w:r>
-      <w:proofErr w:type="spellStart"/>
-      <w:r>
-        <w:t>kỹ</w:t>
-      </w:r>
-      <w:proofErr w:type="spellEnd"/>
-      <w:r>
-        <w:t xml:space="preserve"> </w:t>
-      </w:r>
-      <w:proofErr w:type="spellStart"/>
-      <w:r>
-        <w:t>năng</w:t>
-      </w:r>
-      <w:proofErr w:type="spellEnd"/>
-      <w:r>
-        <w:t xml:space="preserve"> </w:t>
-      </w:r>
-      <w:proofErr w:type="spellStart"/>
-      <w:r>
-        <w:t>cho</w:t>
-      </w:r>
-      <w:proofErr w:type="spellEnd"/>
-      <w:r>
-        <w:t xml:space="preserve"> </w:t>
-      </w:r>
-      <w:proofErr w:type="spellStart"/>
-      <w:r>
-        <w:t>công</w:t>
-      </w:r>
-      <w:proofErr w:type="spellEnd"/>
-      <w:r>
-        <w:t xml:space="preserve"> </w:t>
-      </w:r>
-      <w:proofErr w:type="spellStart"/>
-      <w:r>
-        <w:t>việc</w:t>
+        <w:t xml:space="preserve"> experience </w:t>
+      </w:r>
+      <w:proofErr w:type="spellStart"/>
+      <w:r>
+        <w:t>của</w:t>
+      </w:r>
+      <w:proofErr w:type="spellEnd"/>
+      <w:r>
+        <w:t xml:space="preserve"> </w:t>
+      </w:r>
+      <w:proofErr w:type="spellStart"/>
+      <w:r>
+        <w:t>ứng</w:t>
+      </w:r>
+      <w:proofErr w:type="spellEnd"/>
+      <w:r>
+        <w:t xml:space="preserve"> </w:t>
+      </w:r>
+      <w:proofErr w:type="spellStart"/>
+      <w:r>
+        <w:t>viên</w:t>
       </w:r>
       <w:proofErr w:type="spellEnd"/>
       <w:r>
@@ -12118,6 +12280,62 @@
       </w:r>
       <w:proofErr w:type="spellStart"/>
       <w:r>
+        <w:t>một</w:t>
+      </w:r>
+      <w:proofErr w:type="spellEnd"/>
+      <w:r>
+        <w:t xml:space="preserve"> </w:t>
+      </w:r>
+      <w:proofErr w:type="spellStart"/>
+      <w:r>
+        <w:t>vài</w:t>
+      </w:r>
+      <w:proofErr w:type="spellEnd"/>
+      <w:r>
+        <w:t xml:space="preserve"> </w:t>
+      </w:r>
+      <w:proofErr w:type="spellStart"/>
+      <w:r>
+        <w:t>giao</w:t>
+      </w:r>
+      <w:proofErr w:type="spellEnd"/>
+      <w:r>
+        <w:t xml:space="preserve"> </w:t>
+      </w:r>
+      <w:proofErr w:type="spellStart"/>
+      <w:r>
+        <w:t>diện</w:t>
+      </w:r>
+      <w:proofErr w:type="spellEnd"/>
+      <w:r>
+        <w:t xml:space="preserve"> </w:t>
+      </w:r>
+      <w:proofErr w:type="spellStart"/>
+      <w:r>
+        <w:t>vẫn</w:t>
+      </w:r>
+      <w:proofErr w:type="spellEnd"/>
+      <w:r>
+        <w:t xml:space="preserve"> </w:t>
+      </w:r>
+      <w:proofErr w:type="spellStart"/>
+      <w:r>
+        <w:t>chưa</w:t>
+      </w:r>
+      <w:proofErr w:type="spellEnd"/>
+      <w:r>
+        <w:t xml:space="preserve"> </w:t>
+      </w:r>
+      <w:proofErr w:type="spellStart"/>
+      <w:r>
+        <w:t>đáp</w:t>
+      </w:r>
+      <w:proofErr w:type="spellEnd"/>
+      <w:r>
+        <w:t xml:space="preserve"> </w:t>
+      </w:r>
+      <w:proofErr w:type="spellStart"/>
+      <w:r>
         <w:t>ứng</w:t>
       </w:r>
       <w:proofErr w:type="spellEnd"/>
@@ -12126,166 +12344,6 @@
       </w:r>
       <w:proofErr w:type="spellStart"/>
       <w:r>
-        <w:t>viên</w:t>
-      </w:r>
-      <w:proofErr w:type="spellEnd"/>
-      <w:r>
-        <w:t xml:space="preserve"> </w:t>
-      </w:r>
-      <w:proofErr w:type="spellStart"/>
-      <w:r>
-        <w:t>dựa</w:t>
-      </w:r>
-      <w:proofErr w:type="spellEnd"/>
-      <w:r>
-        <w:t xml:space="preserve"> </w:t>
-      </w:r>
-      <w:proofErr w:type="spellStart"/>
-      <w:r>
-        <w:t>vào</w:t>
-      </w:r>
-      <w:proofErr w:type="spellEnd"/>
-      <w:r>
-        <w:t xml:space="preserve"> </w:t>
-      </w:r>
-      <w:proofErr w:type="spellStart"/>
-      <w:r>
-        <w:t>danh</w:t>
-      </w:r>
-      <w:proofErr w:type="spellEnd"/>
-      <w:r>
-        <w:t xml:space="preserve"> </w:t>
-      </w:r>
-      <w:proofErr w:type="spellStart"/>
-      <w:r>
-        <w:t>sách</w:t>
-      </w:r>
-      <w:proofErr w:type="spellEnd"/>
-      <w:r>
-        <w:t xml:space="preserve"> </w:t>
-      </w:r>
-      <w:proofErr w:type="spellStart"/>
-      <w:r>
-        <w:t>cho</w:t>
-      </w:r>
-      <w:proofErr w:type="spellEnd"/>
-      <w:r>
-        <w:t xml:space="preserve"> </w:t>
-      </w:r>
-      <w:proofErr w:type="spellStart"/>
-      <w:r>
-        <w:t>trước</w:t>
-      </w:r>
-      <w:proofErr w:type="spellEnd"/>
-      <w:r>
-        <w:t xml:space="preserve">), </w:t>
-      </w:r>
-      <w:proofErr w:type="spellStart"/>
-      <w:r>
-        <w:t>quản</w:t>
-      </w:r>
-      <w:proofErr w:type="spellEnd"/>
-      <w:r>
-        <w:t xml:space="preserve"> </w:t>
-      </w:r>
-      <w:proofErr w:type="spellStart"/>
-      <w:r>
-        <w:t>lý</w:t>
-      </w:r>
-      <w:proofErr w:type="spellEnd"/>
-      <w:r>
-        <w:t xml:space="preserve"> experience </w:t>
-      </w:r>
-      <w:proofErr w:type="spellStart"/>
-      <w:r>
-        <w:t>của</w:t>
-      </w:r>
-      <w:proofErr w:type="spellEnd"/>
-      <w:r>
-        <w:t xml:space="preserve"> </w:t>
-      </w:r>
-      <w:proofErr w:type="spellStart"/>
-      <w:r>
-        <w:t>ứng</w:t>
-      </w:r>
-      <w:proofErr w:type="spellEnd"/>
-      <w:r>
-        <w:t xml:space="preserve"> </w:t>
-      </w:r>
-      <w:proofErr w:type="spellStart"/>
-      <w:r>
-        <w:t>viên</w:t>
-      </w:r>
-      <w:proofErr w:type="spellEnd"/>
-      <w:r>
-        <w:t xml:space="preserve">, </w:t>
-      </w:r>
-      <w:proofErr w:type="spellStart"/>
-      <w:r>
-        <w:t>một</w:t>
-      </w:r>
-      <w:proofErr w:type="spellEnd"/>
-      <w:r>
-        <w:t xml:space="preserve"> </w:t>
-      </w:r>
-      <w:proofErr w:type="spellStart"/>
-      <w:r>
-        <w:t>vài</w:t>
-      </w:r>
-      <w:proofErr w:type="spellEnd"/>
-      <w:r>
-        <w:t xml:space="preserve"> </w:t>
-      </w:r>
-      <w:proofErr w:type="spellStart"/>
-      <w:r>
-        <w:t>giao</w:t>
-      </w:r>
-      <w:proofErr w:type="spellEnd"/>
-      <w:r>
-        <w:t xml:space="preserve"> </w:t>
-      </w:r>
-      <w:proofErr w:type="spellStart"/>
-      <w:r>
-        <w:t>diện</w:t>
-      </w:r>
-      <w:proofErr w:type="spellEnd"/>
-      <w:r>
-        <w:t xml:space="preserve"> </w:t>
-      </w:r>
-      <w:proofErr w:type="spellStart"/>
-      <w:r>
-        <w:t>vẫn</w:t>
-      </w:r>
-      <w:proofErr w:type="spellEnd"/>
-      <w:r>
-        <w:t xml:space="preserve"> </w:t>
-      </w:r>
-      <w:proofErr w:type="spellStart"/>
-      <w:r>
-        <w:t>chưa</w:t>
-      </w:r>
-      <w:proofErr w:type="spellEnd"/>
-      <w:r>
-        <w:t xml:space="preserve"> </w:t>
-      </w:r>
-      <w:proofErr w:type="spellStart"/>
-      <w:r>
-        <w:t>đáp</w:t>
-      </w:r>
-      <w:proofErr w:type="spellEnd"/>
-      <w:r>
-        <w:t xml:space="preserve"> </w:t>
-      </w:r>
-      <w:proofErr w:type="spellStart"/>
-      <w:r>
-        <w:t>ứng</w:t>
-      </w:r>
-      <w:proofErr w:type="spellEnd"/>
-      <w:r>
-        <w:t xml:space="preserve"> </w:t>
-      </w:r>
-      <w:proofErr w:type="spellStart"/>
-      <w:r>
         <w:t>đù</w:t>
       </w:r>
       <w:proofErr w:type="spellEnd"/>
@@ -12308,24 +12366,13 @@
       <w:r>
         <w:t>.</w:t>
       </w:r>
-      <w:bookmarkStart w:id="29" w:name="_Toc169424254"/>
       <w:bookmarkEnd w:id="1"/>
       <w:bookmarkEnd w:id="5"/>
       <w:bookmarkEnd w:id="4"/>
       <w:bookmarkEnd w:id="3"/>
-    </w:p>
-    <w:bookmarkEnd w:id="29"/>
-    <w:p>
-      <w:pPr>
-        <w:ind w:firstLine="0"/>
-        <w:rPr>
-          <w:b/>
-          <w:bCs/>
-          <w:kern w:val="32"/>
-          <w:sz w:val="32"/>
-          <w:szCs w:val="32"/>
-        </w:rPr>
-      </w:pPr>
+      <w:r>
+        <w:t xml:space="preserve"> </w:t>
+      </w:r>
     </w:p>
     <w:sectPr>
       <w:pgSz w:w="11907" w:h="16840" w:code="9"/>

</xml_diff>

<commit_message>
chinh sua readme, them script database, chinh sua docs
</commit_message>
<xml_diff>
--- a/Documents/week_05_LeDaiPhat_21032441_BaoCaoDeTai.docx
+++ b/Documents/week_05_LeDaiPhat_21032441_BaoCaoDeTai.docx
@@ -1097,9 +1097,9 @@
     </w:p>
     <w:bookmarkEnd w:id="0" w:displacedByCustomXml="next"/>
     <w:bookmarkStart w:id="2" w:name="_Toc173059222" w:displacedByCustomXml="next"/>
-    <w:bookmarkStart w:id="3" w:name="_Toc185090384" w:displacedByCustomXml="next"/>
+    <w:bookmarkStart w:id="3" w:name="_Ref262310598" w:displacedByCustomXml="next"/>
     <w:bookmarkStart w:id="4" w:name="_Ref262310605" w:displacedByCustomXml="next"/>
-    <w:bookmarkStart w:id="5" w:name="_Ref262310598" w:displacedByCustomXml="next"/>
+    <w:bookmarkStart w:id="5" w:name="_Toc185090384" w:displacedByCustomXml="next"/>
     <w:sdt>
       <w:sdtPr>
         <w:rPr>
@@ -6767,52 +6767,45 @@
           <w:bCs w:val="0"/>
         </w:rPr>
       </w:pPr>
-      <w:r>
-        <w:rPr>
-          <w:b w:val="0"/>
-          <w:bCs w:val="0"/>
-        </w:rPr>
-        <w:t xml:space="preserve">Quản </w:t>
-      </w:r>
-      <w:proofErr w:type="spellStart"/>
-      <w:r>
-        <w:rPr>
-          <w:b w:val="0"/>
-          <w:bCs w:val="0"/>
-        </w:rPr>
-        <w:t>lý</w:t>
-      </w:r>
-      <w:proofErr w:type="spellEnd"/>
-      <w:r>
-        <w:rPr>
-          <w:b w:val="0"/>
-          <w:bCs w:val="0"/>
-        </w:rPr>
-        <w:t xml:space="preserve"> </w:t>
-      </w:r>
-      <w:proofErr w:type="spellStart"/>
-      <w:r>
-        <w:rPr>
-          <w:b w:val="0"/>
-          <w:bCs w:val="0"/>
-        </w:rPr>
-        <w:t>danh</w:t>
-      </w:r>
-      <w:proofErr w:type="spellEnd"/>
-      <w:r>
-        <w:rPr>
-          <w:b w:val="0"/>
-          <w:bCs w:val="0"/>
-        </w:rPr>
-        <w:t xml:space="preserve"> </w:t>
-      </w:r>
-      <w:proofErr w:type="spellStart"/>
-      <w:r>
-        <w:rPr>
-          <w:b w:val="0"/>
-          <w:bCs w:val="0"/>
-        </w:rPr>
-        <w:t>sách</w:t>
+      <w:proofErr w:type="spellStart"/>
+      <w:r>
+        <w:rPr>
+          <w:b w:val="0"/>
+          <w:bCs w:val="0"/>
+        </w:rPr>
+        <w:t>Đề</w:t>
+      </w:r>
+      <w:proofErr w:type="spellEnd"/>
+      <w:r>
+        <w:rPr>
+          <w:b w:val="0"/>
+          <w:bCs w:val="0"/>
+        </w:rPr>
+        <w:t xml:space="preserve"> </w:t>
+      </w:r>
+      <w:proofErr w:type="spellStart"/>
+      <w:r>
+        <w:rPr>
+          <w:b w:val="0"/>
+          <w:bCs w:val="0"/>
+        </w:rPr>
+        <w:t>xuất</w:t>
+      </w:r>
+      <w:proofErr w:type="spellEnd"/>
+      <w:r>
+        <w:rPr>
+          <w:b w:val="0"/>
+          <w:bCs w:val="0"/>
+        </w:rPr>
+        <w:t xml:space="preserve"> </w:t>
+      </w:r>
+      <w:proofErr w:type="spellStart"/>
+      <w:r>
+        <w:rPr>
+          <w:b w:val="0"/>
+          <w:bCs w:val="0"/>
+        </w:rPr>
+        <w:t>các</w:t>
       </w:r>
       <w:proofErr w:type="spellEnd"/>
       <w:r>
@@ -6860,23 +6853,23 @@
           <w:b w:val="0"/>
           <w:bCs w:val="0"/>
         </w:rPr>
-        <w:t>đề</w:t>
-      </w:r>
-      <w:proofErr w:type="spellEnd"/>
-      <w:r>
-        <w:rPr>
-          <w:b w:val="0"/>
-          <w:bCs w:val="0"/>
-        </w:rPr>
-        <w:t xml:space="preserve"> </w:t>
-      </w:r>
-      <w:proofErr w:type="spellStart"/>
-      <w:r>
-        <w:rPr>
-          <w:b w:val="0"/>
-          <w:bCs w:val="0"/>
-        </w:rPr>
-        <w:t>cử</w:t>
+        <w:t>phù</w:t>
+      </w:r>
+      <w:proofErr w:type="spellEnd"/>
+      <w:r>
+        <w:rPr>
+          <w:b w:val="0"/>
+          <w:bCs w:val="0"/>
+        </w:rPr>
+        <w:t xml:space="preserve"> </w:t>
+      </w:r>
+      <w:proofErr w:type="spellStart"/>
+      <w:r>
+        <w:rPr>
+          <w:b w:val="0"/>
+          <w:bCs w:val="0"/>
+        </w:rPr>
+        <w:t>hợp</w:t>
       </w:r>
       <w:proofErr w:type="spellEnd"/>
       <w:r>
@@ -6909,6 +6902,38 @@
           <w:b w:val="0"/>
           <w:bCs w:val="0"/>
         </w:rPr>
+        <w:t>danh</w:t>
+      </w:r>
+      <w:proofErr w:type="spellEnd"/>
+      <w:r>
+        <w:rPr>
+          <w:b w:val="0"/>
+          <w:bCs w:val="0"/>
+        </w:rPr>
+        <w:t xml:space="preserve"> </w:t>
+      </w:r>
+      <w:proofErr w:type="spellStart"/>
+      <w:r>
+        <w:rPr>
+          <w:b w:val="0"/>
+          <w:bCs w:val="0"/>
+        </w:rPr>
+        <w:t>sách</w:t>
+      </w:r>
+      <w:proofErr w:type="spellEnd"/>
+      <w:r>
+        <w:rPr>
+          <w:b w:val="0"/>
+          <w:bCs w:val="0"/>
+        </w:rPr>
+        <w:t xml:space="preserve"> </w:t>
+      </w:r>
+      <w:proofErr w:type="spellStart"/>
+      <w:r>
+        <w:rPr>
+          <w:b w:val="0"/>
+          <w:bCs w:val="0"/>
+        </w:rPr>
         <w:t>các</w:t>
       </w:r>
       <w:proofErr w:type="spellEnd"/>
@@ -6942,70 +6967,6 @@
           <w:bCs w:val="0"/>
         </w:rPr>
         <w:t>việc</w:t>
-      </w:r>
-      <w:proofErr w:type="spellEnd"/>
-      <w:r>
-        <w:rPr>
-          <w:b w:val="0"/>
-          <w:bCs w:val="0"/>
-        </w:rPr>
-        <w:t xml:space="preserve"> </w:t>
-      </w:r>
-      <w:proofErr w:type="spellStart"/>
-      <w:r>
-        <w:rPr>
-          <w:b w:val="0"/>
-          <w:bCs w:val="0"/>
-        </w:rPr>
-        <w:t>đang</w:t>
-      </w:r>
-      <w:proofErr w:type="spellEnd"/>
-      <w:r>
-        <w:rPr>
-          <w:b w:val="0"/>
-          <w:bCs w:val="0"/>
-        </w:rPr>
-        <w:t xml:space="preserve"> </w:t>
-      </w:r>
-      <w:proofErr w:type="spellStart"/>
-      <w:r>
-        <w:rPr>
-          <w:b w:val="0"/>
-          <w:bCs w:val="0"/>
-        </w:rPr>
-        <w:t>được</w:t>
-      </w:r>
-      <w:proofErr w:type="spellEnd"/>
-      <w:r>
-        <w:rPr>
-          <w:b w:val="0"/>
-          <w:bCs w:val="0"/>
-        </w:rPr>
-        <w:t xml:space="preserve"> </w:t>
-      </w:r>
-      <w:proofErr w:type="spellStart"/>
-      <w:r>
-        <w:rPr>
-          <w:b w:val="0"/>
-          <w:bCs w:val="0"/>
-        </w:rPr>
-        <w:t>tuyển</w:t>
-      </w:r>
-      <w:proofErr w:type="spellEnd"/>
-      <w:r>
-        <w:rPr>
-          <w:b w:val="0"/>
-          <w:bCs w:val="0"/>
-        </w:rPr>
-        <w:t xml:space="preserve"> </w:t>
-      </w:r>
-      <w:proofErr w:type="spellStart"/>
-      <w:r>
-        <w:rPr>
-          <w:b w:val="0"/>
-          <w:bCs w:val="0"/>
-        </w:rPr>
-        <w:t>dụng</w:t>
       </w:r>
       <w:proofErr w:type="spellEnd"/>
       <w:r>
@@ -7047,23 +7008,7 @@
           <w:b w:val="0"/>
           <w:bCs w:val="0"/>
         </w:rPr>
-        <w:t>để</w:t>
-      </w:r>
-      <w:proofErr w:type="spellEnd"/>
-      <w:r>
-        <w:rPr>
-          <w:b w:val="0"/>
-          <w:bCs w:val="0"/>
-        </w:rPr>
-        <w:t xml:space="preserve"> </w:t>
-      </w:r>
-      <w:proofErr w:type="spellStart"/>
-      <w:r>
-        <w:rPr>
-          <w:b w:val="0"/>
-          <w:bCs w:val="0"/>
-        </w:rPr>
-        <w:t>gửi</w:t>
+        <w:t>khi</w:t>
       </w:r>
       <w:proofErr w:type="spellEnd"/>
       <w:r>
@@ -7095,61 +7040,6 @@
           <w:b w:val="0"/>
           <w:bCs w:val="0"/>
         </w:rPr>
-        <w:t>tuy</w:t>
-      </w:r>
-      <w:r>
-        <w:rPr>
-          <w:b w:val="0"/>
-          <w:bCs w:val="0"/>
-        </w:rPr>
-        <w:t>ển</w:t>
-      </w:r>
-      <w:proofErr w:type="spellEnd"/>
-      <w:r>
-        <w:rPr>
-          <w:b w:val="0"/>
-          <w:bCs w:val="0"/>
-        </w:rPr>
-        <w:t xml:space="preserve"> </w:t>
-      </w:r>
-      <w:proofErr w:type="spellStart"/>
-      <w:r>
-        <w:rPr>
-          <w:b w:val="0"/>
-          <w:bCs w:val="0"/>
-        </w:rPr>
-        <w:t>cho</w:t>
-      </w:r>
-      <w:proofErr w:type="spellEnd"/>
-      <w:r>
-        <w:rPr>
-          <w:b w:val="0"/>
-          <w:bCs w:val="0"/>
-        </w:rPr>
-        <w:t xml:space="preserve"> </w:t>
-      </w:r>
-      <w:proofErr w:type="spellStart"/>
-      <w:r>
-        <w:rPr>
-          <w:b w:val="0"/>
-          <w:bCs w:val="0"/>
-        </w:rPr>
-        <w:t>ứng</w:t>
-      </w:r>
-      <w:proofErr w:type="spellEnd"/>
-      <w:r>
-        <w:rPr>
-          <w:b w:val="0"/>
-          <w:bCs w:val="0"/>
-        </w:rPr>
-        <w:t xml:space="preserve"> </w:t>
-      </w:r>
-      <w:proofErr w:type="spellStart"/>
-      <w:r>
-        <w:rPr>
-          <w:b w:val="0"/>
-          <w:bCs w:val="0"/>
-        </w:rPr>
         <w:t>viên</w:t>
       </w:r>
       <w:proofErr w:type="spellEnd"/>
@@ -7158,7 +7048,23 @@
           <w:b w:val="0"/>
           <w:bCs w:val="0"/>
         </w:rPr>
-        <w:t>.</w:t>
+        <w:t xml:space="preserve"> </w:t>
+      </w:r>
+      <w:proofErr w:type="spellStart"/>
+      <w:r>
+        <w:rPr>
+          <w:b w:val="0"/>
+          <w:bCs w:val="0"/>
+        </w:rPr>
+        <w:t>được</w:t>
+      </w:r>
+      <w:proofErr w:type="spellEnd"/>
+      <w:r>
+        <w:rPr>
+          <w:b w:val="0"/>
+          <w:bCs w:val="0"/>
+        </w:rPr>
+        <w:t xml:space="preserve"> apply.</w:t>
       </w:r>
     </w:p>
     <w:p>
@@ -12060,7 +11966,23 @@
         <w:t>,</w:t>
       </w:r>
       <w:r>
-        <w:t xml:space="preserve"> quản lý </w:t>
+        <w:t xml:space="preserve"> </w:t>
+      </w:r>
+      <w:proofErr w:type="spellStart"/>
+      <w:r>
+        <w:t>quản</w:t>
+      </w:r>
+      <w:proofErr w:type="spellEnd"/>
+      <w:r>
+        <w:t xml:space="preserve"> </w:t>
+      </w:r>
+      <w:proofErr w:type="spellStart"/>
+      <w:r>
+        <w:t>lý</w:t>
+      </w:r>
+      <w:proofErr w:type="spellEnd"/>
+      <w:r>
+        <w:t xml:space="preserve"> </w:t>
       </w:r>
       <w:proofErr w:type="spellStart"/>
       <w:r>
@@ -17795,7 +17717,6 @@
   <w:style w:type="character" w:default="1" w:styleId="DefaultParagraphFont">
     <w:name w:val="Default Paragraph Font"/>
     <w:uiPriority w:val="1"/>
-    <w:semiHidden/>
     <w:unhideWhenUsed/>
   </w:style>
   <w:style w:type="table" w:default="1" w:styleId="TableNormal">

</xml_diff>